<commit_message>
All feedbacks fixed and merged
</commit_message>
<xml_diff>
--- a/SQL_Baktygul_Karabaeva_FinalTask_RealEstateAgency_descriptions.docx
+++ b/SQL_Baktygul_Karabaeva_FinalTask_RealEstateAgency_descriptions.docx
@@ -103,8 +103,9 @@
         </w:numPr>
         <w:spacing w:after="0" w:afterAutospacing="0" w:before="240" w:lineRule="auto"/>
         <w:ind w:left="720" w:hanging="360"/>
-      </w:pPr>
-      <w:hyperlink r:id="rId6">
+        <w:rPr/>
+      </w:pPr>
+      <w:hyperlink w:anchor="_uuttpsrssw2">
         <w:r>
           <w:rPr>
             <w:color w:val="1155cc"/>
@@ -128,8 +129,9 @@
         </w:numPr>
         <w:spacing w:after="0" w:afterAutospacing="0" w:before="0" w:beforeAutospacing="0" w:lineRule="auto"/>
         <w:ind w:left="720" w:hanging="360"/>
-      </w:pPr>
-      <w:hyperlink r:id="rId7">
+        <w:rPr/>
+      </w:pPr>
+      <w:hyperlink w:anchor="_qsl78rjbhs04">
         <w:r>
           <w:rPr>
             <w:color w:val="1155cc"/>
@@ -153,8 +155,9 @@
         </w:numPr>
         <w:spacing w:after="0" w:afterAutospacing="0" w:before="0" w:beforeAutospacing="0" w:lineRule="auto"/>
         <w:ind w:left="720" w:hanging="360"/>
-      </w:pPr>
-      <w:hyperlink r:id="rId8">
+        <w:rPr/>
+      </w:pPr>
+      <w:hyperlink w:anchor="_au6aquszc173">
         <w:r>
           <w:rPr>
             <w:color w:val="1155cc"/>
@@ -178,8 +181,9 @@
         </w:numPr>
         <w:spacing w:after="0" w:afterAutospacing="0" w:before="0" w:beforeAutospacing="0" w:lineRule="auto"/>
         <w:ind w:left="720" w:hanging="360"/>
-      </w:pPr>
-      <w:hyperlink r:id="rId9">
+        <w:rPr/>
+      </w:pPr>
+      <w:hyperlink w:anchor="_vlf7437nhh9q">
         <w:r>
           <w:rPr>
             <w:color w:val="1155cc"/>
@@ -203,8 +207,9 @@
         </w:numPr>
         <w:spacing w:after="0" w:afterAutospacing="0" w:before="0" w:beforeAutospacing="0" w:lineRule="auto"/>
         <w:ind w:left="720" w:hanging="360"/>
-      </w:pPr>
-      <w:hyperlink r:id="rId10">
+        <w:rPr/>
+      </w:pPr>
+      <w:hyperlink w:anchor="_3db7vqjtrih9">
         <w:r>
           <w:rPr>
             <w:color w:val="1155cc"/>
@@ -228,8 +233,9 @@
         </w:numPr>
         <w:spacing w:after="0" w:afterAutospacing="0" w:before="0" w:beforeAutospacing="0" w:lineRule="auto"/>
         <w:ind w:left="720" w:hanging="360"/>
-      </w:pPr>
-      <w:hyperlink r:id="rId11">
+        <w:rPr/>
+      </w:pPr>
+      <w:hyperlink w:anchor="_2tnryb6ua9ry">
         <w:r>
           <w:rPr>
             <w:color w:val="1155cc"/>
@@ -253,8 +259,9 @@
         </w:numPr>
         <w:spacing w:after="240" w:before="0" w:beforeAutospacing="0" w:lineRule="auto"/>
         <w:ind w:left="720" w:hanging="360"/>
-      </w:pPr>
-      <w:hyperlink r:id="rId12">
+        <w:rPr/>
+      </w:pPr>
+      <w:hyperlink w:anchor="_3mhl0s9am51y">
         <w:r>
           <w:rPr>
             <w:color w:val="1155cc"/>

</xml_diff>